<commit_message>
agrego link en word
</commit_message>
<xml_diff>
--- a/Documentacion del examen de martin cortes y el link a github.docx
+++ b/Documentacion del examen de martin cortes y el link a github.docx
@@ -454,16 +454,7 @@
           <w:szCs w:val="40"/>
           <w:lang w:val="es-ES"/>
         </w:rPr>
-        <w:t xml:space="preserve">PROFESOR: </w:t>
-      </w:r>
-      <w:r>
-        <w:rPr>
-          <w:rFonts w:ascii="Arial" w:hAnsi="Arial" w:cs="Arial"/>
-          <w:sz w:val="40"/>
-          <w:szCs w:val="40"/>
-          <w:lang w:val="es-ES"/>
-        </w:rPr>
-        <w:t>SANCHEZ GARCIA OCTAVIO</w:t>
+        <w:t>PROFESOR: SANCHEZ GARCIA OCTAVIO</w:t>
       </w:r>
     </w:p>
     <w:p>
@@ -558,16 +549,7 @@
           <w:szCs w:val="40"/>
           <w:lang w:val="es-ES"/>
         </w:rPr>
-        <w:t>1</w:t>
-      </w:r>
-      <w:r>
-        <w:rPr>
-          <w:rFonts w:ascii="Arial" w:hAnsi="Arial" w:cs="Arial"/>
-          <w:sz w:val="40"/>
-          <w:szCs w:val="40"/>
-          <w:lang w:val="es-ES"/>
-        </w:rPr>
-        <w:t>9</w:t>
+        <w:t>19</w:t>
       </w:r>
       <w:r>
         <w:rPr>
@@ -669,6 +651,39 @@
         </w:rPr>
         <w:lastRenderedPageBreak/>
         <w:t>La Liga de GitHub es la siguiente:</w:t>
+      </w:r>
+    </w:p>
+    <w:p>
+      <w:pPr>
+        <w:jc w:val="center"/>
+        <w:rPr>
+          <w:rFonts w:ascii="Arial" w:hAnsi="Arial" w:cs="Arial"/>
+          <w:sz w:val="40"/>
+          <w:szCs w:val="40"/>
+          <w:lang w:val="es-ES"/>
+        </w:rPr>
+      </w:pPr>
+    </w:p>
+    <w:p>
+      <w:pPr>
+        <w:jc w:val="center"/>
+        <w:rPr>
+          <w:rFonts w:ascii="Arial" w:hAnsi="Arial" w:cs="Arial"/>
+          <w:color w:val="0070C0"/>
+          <w:sz w:val="40"/>
+          <w:szCs w:val="40"/>
+          <w:lang w:val="es-ES"/>
+        </w:rPr>
+      </w:pPr>
+      <w:r>
+        <w:rPr>
+          <w:rFonts w:ascii="Arial" w:hAnsi="Arial" w:cs="Arial"/>
+          <w:color w:val="0070C0"/>
+          <w:sz w:val="40"/>
+          <w:szCs w:val="40"/>
+          <w:lang w:val="es-ES"/>
+        </w:rPr>
+        <w:t>https://github.com/MartinCortes20/ExamenTercerParcialAlgoritmosMartinGUI</w:t>
       </w:r>
     </w:p>
     <w:p>
@@ -824,10 +839,7 @@
             </w:r>
             <w:proofErr w:type="spellEnd"/>
             <w:r>
-              <w:t xml:space="preserve"> 2</w:t>
-            </w:r>
-            <w:r>
-              <w:t>pts</w:t>
+              <w:t xml:space="preserve"> 2pts</w:t>
             </w:r>
           </w:p>
           <w:p>
@@ -840,10 +852,7 @@
             </w:r>
             <w:proofErr w:type="spellEnd"/>
             <w:r>
-              <w:t xml:space="preserve"> 2</w:t>
-            </w:r>
-            <w:r>
-              <w:t>pts</w:t>
+              <w:t xml:space="preserve"> 2pts</w:t>
             </w:r>
           </w:p>
           <w:p>
@@ -856,10 +865,7 @@
             </w:r>
             <w:proofErr w:type="spellEnd"/>
             <w:r>
-              <w:t xml:space="preserve"> 2</w:t>
-            </w:r>
-            <w:r>
-              <w:t>pts</w:t>
+              <w:t xml:space="preserve"> 2pts</w:t>
             </w:r>
           </w:p>
           <w:p>
@@ -872,10 +878,7 @@
             </w:r>
             <w:proofErr w:type="spellEnd"/>
             <w:r>
-              <w:t xml:space="preserve"> 2</w:t>
-            </w:r>
-            <w:r>
-              <w:t>pts</w:t>
+              <w:t xml:space="preserve"> 2pts</w:t>
             </w:r>
           </w:p>
           <w:p>
@@ -888,10 +891,7 @@
             </w:r>
             <w:proofErr w:type="spellEnd"/>
             <w:r>
-              <w:t xml:space="preserve"> 2</w:t>
-            </w:r>
-            <w:r>
-              <w:t xml:space="preserve"> </w:t>
+              <w:t xml:space="preserve"> 2 </w:t>
             </w:r>
             <w:proofErr w:type="spellStart"/>
             <w:r>
@@ -901,10 +901,7 @@
           </w:p>
           <w:p>
             <w:r>
-              <w:t>Harper EUA 2</w:t>
-            </w:r>
-            <w:r>
-              <w:t xml:space="preserve"> </w:t>
+              <w:t xml:space="preserve">Harper EUA 2 </w:t>
             </w:r>
             <w:proofErr w:type="spellStart"/>
             <w:r>
@@ -914,10 +911,7 @@
           </w:p>
           <w:p>
             <w:r>
-              <w:t>Liam EUA 2</w:t>
-            </w:r>
-            <w:r>
-              <w:t xml:space="preserve"> </w:t>
+              <w:t xml:space="preserve">Liam EUA 2 </w:t>
             </w:r>
             <w:proofErr w:type="spellStart"/>
             <w:r>
@@ -932,10 +926,7 @@
             </w:r>
             <w:proofErr w:type="spellEnd"/>
             <w:r>
-              <w:t xml:space="preserve"> EUA 2</w:t>
-            </w:r>
-            <w:r>
-              <w:t xml:space="preserve"> </w:t>
+              <w:t xml:space="preserve"> EUA 2 </w:t>
             </w:r>
             <w:proofErr w:type="spellStart"/>
             <w:r>
@@ -950,10 +941,7 @@
             </w:r>
             <w:proofErr w:type="spellEnd"/>
             <w:r>
-              <w:t xml:space="preserve"> EUA 2</w:t>
-            </w:r>
-            <w:r>
-              <w:t xml:space="preserve"> </w:t>
+              <w:t xml:space="preserve"> EUA 2 </w:t>
             </w:r>
             <w:proofErr w:type="spellStart"/>
             <w:r>
@@ -963,10 +951,7 @@
           </w:p>
           <w:p>
             <w:r>
-              <w:t>Antonio Italia 2</w:t>
-            </w:r>
-            <w:r>
-              <w:t xml:space="preserve"> </w:t>
+              <w:t xml:space="preserve">Antonio Italia 2 </w:t>
             </w:r>
             <w:proofErr w:type="spellStart"/>
             <w:r>
@@ -976,10 +961,7 @@
           </w:p>
           <w:p>
             <w:r>
-              <w:t>Giovanna Italia 2</w:t>
-            </w:r>
-            <w:r>
-              <w:t xml:space="preserve"> </w:t>
+              <w:t xml:space="preserve">Giovanna Italia 2 </w:t>
             </w:r>
             <w:proofErr w:type="spellStart"/>
             <w:r>
@@ -989,10 +971,7 @@
           </w:p>
           <w:p>
             <w:r>
-              <w:t>Paola Italia 2</w:t>
-            </w:r>
-            <w:r>
-              <w:t xml:space="preserve"> </w:t>
+              <w:t xml:space="preserve">Paola Italia 2 </w:t>
             </w:r>
             <w:proofErr w:type="spellStart"/>
             <w:r>
@@ -1002,10 +981,7 @@
           </w:p>
           <w:p>
             <w:r>
-              <w:t>Paolo Italia 2</w:t>
-            </w:r>
-            <w:r>
-              <w:t xml:space="preserve"> </w:t>
+              <w:t xml:space="preserve">Paolo Italia 2 </w:t>
             </w:r>
             <w:proofErr w:type="spellStart"/>
             <w:r>
@@ -1015,10 +991,7 @@
           </w:p>
           <w:p>
             <w:r>
-              <w:t>Francis Francia 2</w:t>
-            </w:r>
-            <w:r>
-              <w:t xml:space="preserve"> </w:t>
+              <w:t xml:space="preserve">Francis Francia 2 </w:t>
             </w:r>
             <w:proofErr w:type="spellStart"/>
             <w:r>
@@ -1033,10 +1006,7 @@
             </w:r>
             <w:proofErr w:type="spellEnd"/>
             <w:r>
-              <w:t xml:space="preserve"> Francia 2</w:t>
-            </w:r>
-            <w:r>
-              <w:t xml:space="preserve"> </w:t>
+              <w:t xml:space="preserve"> Francia 2 </w:t>
             </w:r>
             <w:proofErr w:type="spellStart"/>
             <w:r>
@@ -1046,10 +1016,7 @@
           </w:p>
           <w:p>
             <w:r>
-              <w:t>Pierre Francia 2</w:t>
-            </w:r>
-            <w:r>
-              <w:t xml:space="preserve"> </w:t>
+              <w:t xml:space="preserve">Pierre Francia 2 </w:t>
             </w:r>
             <w:proofErr w:type="spellStart"/>
             <w:r>
@@ -1059,10 +1026,7 @@
           </w:p>
           <w:p>
             <w:r>
-              <w:t>Jake UK 2</w:t>
-            </w:r>
-            <w:r>
-              <w:t xml:space="preserve"> </w:t>
+              <w:t xml:space="preserve">Jake UK 2 </w:t>
             </w:r>
             <w:proofErr w:type="spellStart"/>
             <w:r>
@@ -1072,10 +1036,7 @@
           </w:p>
           <w:p>
             <w:r>
-              <w:t>Oliver UK 2</w:t>
-            </w:r>
-            <w:r>
-              <w:t xml:space="preserve"> </w:t>
+              <w:t xml:space="preserve">Oliver UK 2 </w:t>
             </w:r>
             <w:proofErr w:type="spellStart"/>
             <w:r>
@@ -1085,10 +1046,7 @@
           </w:p>
           <w:p>
             <w:r>
-              <w:t>Tommy UK 2</w:t>
-            </w:r>
-            <w:r>
-              <w:t xml:space="preserve"> </w:t>
+              <w:t xml:space="preserve">Tommy UK 2 </w:t>
             </w:r>
             <w:proofErr w:type="spellStart"/>
             <w:r>
@@ -1103,10 +1061,7 @@
             </w:r>
             <w:proofErr w:type="spellEnd"/>
             <w:r>
-              <w:t xml:space="preserve"> UK 2</w:t>
-            </w:r>
-            <w:r>
-              <w:t xml:space="preserve"> </w:t>
+              <w:t xml:space="preserve"> UK 2 </w:t>
             </w:r>
             <w:proofErr w:type="spellStart"/>
             <w:r>
@@ -1121,10 +1076,7 @@
             </w:r>
             <w:proofErr w:type="spellEnd"/>
             <w:r>
-              <w:t xml:space="preserve"> Colombia 2</w:t>
-            </w:r>
-            <w:r>
-              <w:t xml:space="preserve"> </w:t>
+              <w:t xml:space="preserve"> Colombia 2 </w:t>
             </w:r>
             <w:proofErr w:type="spellStart"/>
             <w:r>
@@ -1134,10 +1086,7 @@
           </w:p>
           <w:p>
             <w:r>
-              <w:t>Samuel Colombia 2</w:t>
-            </w:r>
-            <w:r>
-              <w:t xml:space="preserve"> </w:t>
+              <w:t xml:space="preserve">Samuel Colombia 2 </w:t>
             </w:r>
             <w:proofErr w:type="spellStart"/>
             <w:r>
@@ -1147,10 +1096,7 @@
           </w:p>
           <w:p>
             <w:r>
-              <w:t>Karim Francia 2</w:t>
-            </w:r>
-            <w:r>
-              <w:t xml:space="preserve"> </w:t>
+              <w:t xml:space="preserve">Karim Francia 2 </w:t>
             </w:r>
             <w:proofErr w:type="spellStart"/>
             <w:r>
@@ -1168,10 +1114,7 @@
             </w:r>
             <w:proofErr w:type="spellEnd"/>
             <w:r>
-              <w:t xml:space="preserve"> 10</w:t>
-            </w:r>
-            <w:r>
-              <w:t xml:space="preserve"> </w:t>
+              <w:t xml:space="preserve"> 10 </w:t>
             </w:r>
             <w:proofErr w:type="spellStart"/>
             <w:r>
@@ -1189,10 +1132,7 @@
             </w:r>
             <w:proofErr w:type="spellEnd"/>
             <w:r>
-              <w:t xml:space="preserve"> 10</w:t>
-            </w:r>
-            <w:r>
-              <w:t xml:space="preserve"> </w:t>
+              <w:t xml:space="preserve"> 10 </w:t>
             </w:r>
             <w:proofErr w:type="spellStart"/>
             <w:r>
@@ -1202,10 +1142,7 @@
           </w:p>
           <w:p>
             <w:r>
-              <w:t>Charlotte EUA 10</w:t>
-            </w:r>
-            <w:r>
-              <w:t xml:space="preserve"> </w:t>
+              <w:t xml:space="preserve">Charlotte EUA 10 </w:t>
             </w:r>
             <w:proofErr w:type="spellStart"/>
             <w:r>
@@ -1222,10 +1159,7 @@
           </w:tcPr>
           <w:p>
             <w:r>
-              <w:t>Andrea Italia 10</w:t>
-            </w:r>
-            <w:r>
-              <w:t xml:space="preserve"> </w:t>
+              <w:t xml:space="preserve">Andrea Italia 10 </w:t>
             </w:r>
             <w:proofErr w:type="spellStart"/>
             <w:r>
@@ -1235,10 +1169,7 @@
           </w:p>
           <w:p>
             <w:r>
-              <w:t>Claude Francia 10</w:t>
-            </w:r>
-            <w:r>
-              <w:t xml:space="preserve"> </w:t>
+              <w:t xml:space="preserve">Claude Francia 10 </w:t>
             </w:r>
             <w:proofErr w:type="spellStart"/>
             <w:r>
@@ -1248,10 +1179,7 @@
           </w:p>
           <w:p>
             <w:r>
-              <w:t>Harry UK 10</w:t>
-            </w:r>
-            <w:r>
-              <w:t xml:space="preserve"> </w:t>
+              <w:t xml:space="preserve">Harry UK 10 </w:t>
             </w:r>
             <w:proofErr w:type="spellStart"/>
             <w:r>
@@ -1261,10 +1189,7 @@
           </w:p>
           <w:p>
             <w:r>
-              <w:t>Ana Colombia 10</w:t>
-            </w:r>
-            <w:r>
-              <w:t xml:space="preserve"> </w:t>
+              <w:t xml:space="preserve">Ana Colombia 10 </w:t>
             </w:r>
             <w:proofErr w:type="spellStart"/>
             <w:r>
@@ -1282,10 +1207,7 @@
             </w:r>
             <w:proofErr w:type="spellEnd"/>
             <w:r>
-              <w:t xml:space="preserve"> 10</w:t>
-            </w:r>
-            <w:r>
-              <w:t xml:space="preserve"> </w:t>
+              <w:t xml:space="preserve"> 10 </w:t>
             </w:r>
             <w:proofErr w:type="spellStart"/>
             <w:r>
@@ -1303,10 +1225,7 @@
             </w:r>
             <w:proofErr w:type="spellEnd"/>
             <w:r>
-              <w:t xml:space="preserve"> 10</w:t>
-            </w:r>
-            <w:r>
-              <w:t xml:space="preserve"> </w:t>
+              <w:t xml:space="preserve"> 10 </w:t>
             </w:r>
             <w:proofErr w:type="spellStart"/>
             <w:r>
@@ -1329,10 +1248,7 @@
             </w:r>
             <w:proofErr w:type="spellEnd"/>
             <w:r>
-              <w:t xml:space="preserve"> 10</w:t>
-            </w:r>
-            <w:r>
-              <w:t xml:space="preserve"> </w:t>
+              <w:t xml:space="preserve"> 10 </w:t>
             </w:r>
             <w:proofErr w:type="spellStart"/>
             <w:r>
@@ -1342,10 +1258,7 @@
           </w:p>
           <w:p>
             <w:r>
-              <w:t>Kane UK 10</w:t>
-            </w:r>
-            <w:r>
-              <w:t xml:space="preserve"> </w:t>
+              <w:t xml:space="preserve">Kane UK 10 </w:t>
             </w:r>
             <w:proofErr w:type="spellStart"/>
             <w:r>
@@ -1363,10 +1276,7 @@
             </w:r>
             <w:proofErr w:type="spellEnd"/>
             <w:r>
-              <w:t xml:space="preserve"> 5</w:t>
-            </w:r>
-            <w:r>
-              <w:t xml:space="preserve"> </w:t>
+              <w:t xml:space="preserve"> 5 </w:t>
             </w:r>
             <w:proofErr w:type="spellStart"/>
             <w:r>
@@ -1389,10 +1299,7 @@
             </w:r>
             <w:proofErr w:type="spellEnd"/>
             <w:r>
-              <w:t xml:space="preserve"> 5</w:t>
-            </w:r>
-            <w:r>
-              <w:t xml:space="preserve"> </w:t>
+              <w:t xml:space="preserve"> 5 </w:t>
             </w:r>
             <w:proofErr w:type="spellStart"/>
             <w:r>
@@ -1402,10 +1309,7 @@
           </w:p>
           <w:p>
             <w:r>
-              <w:t>Emma EUA 5</w:t>
-            </w:r>
-            <w:r>
-              <w:t xml:space="preserve"> </w:t>
+              <w:t xml:space="preserve">Emma EUA 5 </w:t>
             </w:r>
             <w:proofErr w:type="spellStart"/>
             <w:r>
@@ -1425,10 +1329,7 @@
           </w:p>
           <w:p>
             <w:r>
-              <w:t>Dominique Francia 5</w:t>
-            </w:r>
-            <w:r>
-              <w:t xml:space="preserve"> </w:t>
+              <w:t xml:space="preserve">Dominique Francia 5 </w:t>
             </w:r>
             <w:proofErr w:type="spellStart"/>
             <w:r>
@@ -1438,10 +1339,7 @@
           </w:p>
           <w:p>
             <w:r>
-              <w:t>Jack UK 5</w:t>
-            </w:r>
-            <w:r>
-              <w:t xml:space="preserve"> </w:t>
+              <w:t xml:space="preserve">Jack UK 5 </w:t>
             </w:r>
             <w:proofErr w:type="spellStart"/>
             <w:r>
@@ -1451,10 +1349,7 @@
           </w:p>
           <w:p>
             <w:r>
-              <w:t>Emiliano Colombia 5</w:t>
-            </w:r>
-            <w:r>
-              <w:t xml:space="preserve"> </w:t>
+              <w:t xml:space="preserve">Emiliano Colombia 5 </w:t>
             </w:r>
             <w:proofErr w:type="spellStart"/>
             <w:r>
@@ -1469,10 +1364,7 @@
             </w:r>
             <w:proofErr w:type="spellEnd"/>
             <w:r>
-              <w:t xml:space="preserve"> Colombia 5</w:t>
-            </w:r>
-            <w:r>
-              <w:t xml:space="preserve"> </w:t>
+              <w:t xml:space="preserve"> Colombia 5 </w:t>
             </w:r>
             <w:proofErr w:type="spellStart"/>
             <w:r>
@@ -1490,10 +1382,7 @@
             </w:r>
             <w:proofErr w:type="spellEnd"/>
             <w:r>
-              <w:t xml:space="preserve"> 5</w:t>
-            </w:r>
-            <w:r>
-              <w:t xml:space="preserve"> </w:t>
+              <w:t xml:space="preserve"> 5 </w:t>
             </w:r>
             <w:proofErr w:type="spellStart"/>
             <w:r>
@@ -1503,10 +1392,7 @@
           </w:p>
           <w:p>
             <w:r>
-              <w:t>Henry EUA 5</w:t>
-            </w:r>
-            <w:r>
-              <w:t xml:space="preserve"> </w:t>
+              <w:t xml:space="preserve">Henry EUA 5 </w:t>
             </w:r>
             <w:proofErr w:type="spellStart"/>
             <w:r>
@@ -1519,10 +1405,7 @@
           </w:p>
           <w:p>
             <w:r>
-              <w:t>Francesco Italia 5</w:t>
-            </w:r>
-            <w:r>
-              <w:t xml:space="preserve"> </w:t>
+              <w:t xml:space="preserve">Francesco Italia 5 </w:t>
             </w:r>
             <w:proofErr w:type="spellStart"/>
             <w:r>
@@ -1542,10 +1425,7 @@
           </w:p>
           <w:p>
             <w:r>
-              <w:t>Marie Francia 5</w:t>
-            </w:r>
-            <w:r>
-              <w:t xml:space="preserve"> </w:t>
+              <w:t xml:space="preserve">Marie Francia 5 </w:t>
             </w:r>
             <w:proofErr w:type="spellStart"/>
             <w:r>
@@ -1555,10 +1435,7 @@
           </w:p>
           <w:p>
             <w:r>
-              <w:t>Lewis UK 5</w:t>
-            </w:r>
-            <w:r>
-              <w:t xml:space="preserve"> </w:t>
+              <w:t xml:space="preserve">Lewis UK 5 </w:t>
             </w:r>
             <w:proofErr w:type="spellStart"/>
             <w:r>
@@ -1568,10 +1445,7 @@
           </w:p>
           <w:p>
             <w:r>
-              <w:t>Luciana Colombia 5</w:t>
-            </w:r>
-            <w:r>
-              <w:t xml:space="preserve"> </w:t>
+              <w:t xml:space="preserve">Luciana Colombia 5 </w:t>
             </w:r>
             <w:proofErr w:type="spellStart"/>
             <w:r>
@@ -1589,10 +1463,7 @@
             </w:r>
             <w:proofErr w:type="spellEnd"/>
             <w:r>
-              <w:t xml:space="preserve"> 5</w:t>
-            </w:r>
-            <w:r>
-              <w:t xml:space="preserve"> </w:t>
+              <w:t xml:space="preserve"> 5 </w:t>
             </w:r>
             <w:proofErr w:type="spellStart"/>
             <w:r>
@@ -1602,10 +1473,7 @@
           </w:p>
           <w:p>
             <w:r>
-              <w:t>Jaden EUA 5</w:t>
-            </w:r>
-            <w:r>
-              <w:t xml:space="preserve"> </w:t>
+              <w:t xml:space="preserve">Jaden EUA 5 </w:t>
             </w:r>
             <w:proofErr w:type="spellStart"/>
             <w:r>
@@ -1638,44 +1506,719 @@
     <w:p/>
     <w:p>
       <w:r>
+        <w:t>El código fue el siguiente:</w:t>
+      </w:r>
+    </w:p>
+    <w:p/>
+    <w:p/>
+    <w:p>
+      <w:r>
+        <w:t>#include &lt;</w:t>
+      </w:r>
+      <w:proofErr w:type="spellStart"/>
+      <w:r>
+        <w:t>stdlib.h</w:t>
+      </w:r>
+      <w:proofErr w:type="spellEnd"/>
+      <w:r>
+        <w:t>&gt;</w:t>
+      </w:r>
+    </w:p>
+    <w:p>
+      <w:r>
+        <w:t>#include &lt;</w:t>
+      </w:r>
+      <w:proofErr w:type="spellStart"/>
+      <w:r>
+        <w:t>stdio.h</w:t>
+      </w:r>
+      <w:proofErr w:type="spellEnd"/>
+      <w:r>
+        <w:t>&gt;</w:t>
+      </w:r>
+    </w:p>
+    <w:p/>
+    <w:p/>
+    <w:p>
+      <w:proofErr w:type="spellStart"/>
+      <w:r>
+        <w:t>typedef</w:t>
+      </w:r>
+      <w:proofErr w:type="spellEnd"/>
+      <w:r>
+        <w:t xml:space="preserve"> </w:t>
+      </w:r>
+      <w:proofErr w:type="spellStart"/>
+      <w:r>
+        <w:t>struct</w:t>
+      </w:r>
+      <w:proofErr w:type="spellEnd"/>
+    </w:p>
+    <w:p>
+      <w:r>
+        <w:t>{</w:t>
+      </w:r>
+    </w:p>
+    <w:p>
+      <w:r>
+        <w:t xml:space="preserve">    </w:t>
+      </w:r>
+      <w:proofErr w:type="spellStart"/>
+      <w:r>
+        <w:t>char</w:t>
+      </w:r>
+      <w:proofErr w:type="spellEnd"/>
+      <w:r>
+        <w:t xml:space="preserve"> </w:t>
+      </w:r>
+      <w:proofErr w:type="gramStart"/>
+      <w:r>
+        <w:t>nombre[</w:t>
+      </w:r>
+      <w:proofErr w:type="gramEnd"/>
+      <w:r>
+        <w:t>20];</w:t>
+      </w:r>
+    </w:p>
+    <w:p>
+      <w:r>
+        <w:t xml:space="preserve">    </w:t>
+      </w:r>
+      <w:proofErr w:type="spellStart"/>
+      <w:r>
+        <w:t>char</w:t>
+      </w:r>
+      <w:proofErr w:type="spellEnd"/>
+      <w:r>
+        <w:t xml:space="preserve"> </w:t>
+      </w:r>
+      <w:proofErr w:type="spellStart"/>
+      <w:proofErr w:type="gramStart"/>
+      <w:r>
+        <w:t>pais</w:t>
+      </w:r>
+      <w:proofErr w:type="spellEnd"/>
+      <w:r>
+        <w:t>[</w:t>
+      </w:r>
+      <w:proofErr w:type="gramEnd"/>
+      <w:r>
+        <w:t>20];</w:t>
+      </w:r>
+    </w:p>
+    <w:p>
+      <w:r>
+        <w:t xml:space="preserve">    </w:t>
+      </w:r>
+      <w:proofErr w:type="spellStart"/>
+      <w:r>
+        <w:t>int</w:t>
+      </w:r>
+      <w:proofErr w:type="spellEnd"/>
+      <w:r>
+        <w:t xml:space="preserve"> puntos;</w:t>
+      </w:r>
+    </w:p>
+    <w:p>
+      <w:r>
+        <w:t>} participante;</w:t>
+      </w:r>
+    </w:p>
+    <w:p>
+      <w:r>
+        <w:t xml:space="preserve">// en esta parte cree una </w:t>
+      </w:r>
+      <w:proofErr w:type="spellStart"/>
+      <w:r>
+        <w:t>structura</w:t>
+      </w:r>
+      <w:proofErr w:type="spellEnd"/>
+      <w:r>
+        <w:t xml:space="preserve"> en donde le </w:t>
+      </w:r>
+      <w:proofErr w:type="spellStart"/>
+      <w:r>
+        <w:t>dire</w:t>
+      </w:r>
+      <w:proofErr w:type="spellEnd"/>
+      <w:r>
+        <w:t xml:space="preserve"> que ocupare un nombre </w:t>
+      </w:r>
+      <w:proofErr w:type="spellStart"/>
+      <w:r>
+        <w:t>maximo</w:t>
+      </w:r>
+      <w:proofErr w:type="spellEnd"/>
+      <w:r>
+        <w:t xml:space="preserve"> 20 caracteres al igual que un </w:t>
+      </w:r>
+      <w:proofErr w:type="spellStart"/>
+      <w:r>
+        <w:t>pais</w:t>
+      </w:r>
+      <w:proofErr w:type="spellEnd"/>
+      <w:r>
+        <w:t xml:space="preserve"> y </w:t>
+      </w:r>
+      <w:proofErr w:type="gramStart"/>
+      <w:r>
+        <w:t>un puntos</w:t>
+      </w:r>
+      <w:proofErr w:type="gramEnd"/>
+      <w:r>
+        <w:t xml:space="preserve"> de tipo entero</w:t>
+      </w:r>
+    </w:p>
+    <w:p/>
+    <w:p>
+      <w:proofErr w:type="spellStart"/>
+      <w:r>
+        <w:t>typedef</w:t>
+      </w:r>
+      <w:proofErr w:type="spellEnd"/>
+      <w:r>
+        <w:t xml:space="preserve"> </w:t>
+      </w:r>
+      <w:proofErr w:type="spellStart"/>
+      <w:r>
+        <w:t>struct</w:t>
+      </w:r>
+      <w:proofErr w:type="spellEnd"/>
+      <w:r>
+        <w:t xml:space="preserve"> n</w:t>
+      </w:r>
+    </w:p>
+    <w:p>
+      <w:r>
+        <w:t>{</w:t>
+      </w:r>
+    </w:p>
+    <w:p>
+      <w:r>
+        <w:t xml:space="preserve">    participante p;</w:t>
+      </w:r>
+    </w:p>
+    <w:p>
+      <w:r>
+        <w:t xml:space="preserve">    </w:t>
+      </w:r>
+      <w:proofErr w:type="spellStart"/>
+      <w:r>
+        <w:t>struct</w:t>
+      </w:r>
+      <w:proofErr w:type="spellEnd"/>
+      <w:r>
+        <w:t xml:space="preserve"> n *izquierda;</w:t>
+      </w:r>
+    </w:p>
+    <w:p>
+      <w:r>
+        <w:t xml:space="preserve">    </w:t>
+      </w:r>
+      <w:proofErr w:type="spellStart"/>
+      <w:r>
+        <w:t>struct</w:t>
+      </w:r>
+      <w:proofErr w:type="spellEnd"/>
+      <w:r>
+        <w:t xml:space="preserve"> n *derecha;</w:t>
+      </w:r>
+    </w:p>
+    <w:p>
+      <w:r>
+        <w:t>} Nodo;</w:t>
+      </w:r>
+    </w:p>
+    <w:p>
+      <w:r>
+        <w:t>//creamos el nodo y le damos esos punteros a izquierda y derecha</w:t>
+      </w:r>
+    </w:p>
+    <w:p/>
+    <w:p/>
+    <w:p/>
+    <w:p>
+      <w:proofErr w:type="spellStart"/>
+      <w:r>
+        <w:t>void</w:t>
+      </w:r>
+      <w:proofErr w:type="spellEnd"/>
+      <w:r>
+        <w:t xml:space="preserve"> </w:t>
+      </w:r>
+      <w:proofErr w:type="gramStart"/>
+      <w:r>
+        <w:t>insertar(</w:t>
+      </w:r>
+      <w:proofErr w:type="gramEnd"/>
+      <w:r>
+        <w:t>participante, Nodo **);</w:t>
+      </w:r>
+    </w:p>
+    <w:p>
+      <w:proofErr w:type="spellStart"/>
+      <w:r>
+        <w:t>int</w:t>
+      </w:r>
+      <w:proofErr w:type="spellEnd"/>
+      <w:r>
+        <w:t xml:space="preserve"> </w:t>
+      </w:r>
+      <w:proofErr w:type="gramStart"/>
+      <w:r>
+        <w:t>Cadenita(</w:t>
+      </w:r>
+      <w:proofErr w:type="spellStart"/>
+      <w:proofErr w:type="gramEnd"/>
+      <w:r>
+        <w:t>char</w:t>
+      </w:r>
+      <w:proofErr w:type="spellEnd"/>
+      <w:r>
+        <w:t xml:space="preserve"> *, </w:t>
+      </w:r>
+      <w:proofErr w:type="spellStart"/>
+      <w:r>
+        <w:t>char</w:t>
+      </w:r>
+      <w:proofErr w:type="spellEnd"/>
+      <w:r>
+        <w:t xml:space="preserve"> *);</w:t>
+      </w:r>
+    </w:p>
+    <w:p>
+      <w:proofErr w:type="spellStart"/>
+      <w:r>
+        <w:t>void</w:t>
+      </w:r>
+      <w:proofErr w:type="spellEnd"/>
+      <w:r>
+        <w:t xml:space="preserve"> </w:t>
+      </w:r>
+      <w:proofErr w:type="gramStart"/>
+      <w:r>
+        <w:t>Orden(</w:t>
+      </w:r>
+      <w:proofErr w:type="gramEnd"/>
+      <w:r>
+        <w:t>Nodo *);</w:t>
+      </w:r>
+    </w:p>
+    <w:p>
+      <w:proofErr w:type="spellStart"/>
+      <w:r>
+        <w:t>void</w:t>
+      </w:r>
+      <w:proofErr w:type="spellEnd"/>
+      <w:r>
+        <w:t xml:space="preserve"> </w:t>
+      </w:r>
+      <w:proofErr w:type="gramStart"/>
+      <w:r>
+        <w:t>posiciones(</w:t>
+      </w:r>
+      <w:proofErr w:type="gramEnd"/>
+      <w:r>
+        <w:t>Nodo *);</w:t>
+      </w:r>
+    </w:p>
+    <w:p>
+      <w:proofErr w:type="spellStart"/>
+      <w:r>
+        <w:t>void</w:t>
+      </w:r>
+      <w:proofErr w:type="spellEnd"/>
+      <w:r>
+        <w:t xml:space="preserve"> </w:t>
+      </w:r>
+      <w:proofErr w:type="spellStart"/>
+      <w:proofErr w:type="gramStart"/>
+      <w:r>
+        <w:t>nacion</w:t>
+      </w:r>
+      <w:proofErr w:type="spellEnd"/>
+      <w:r>
+        <w:t>(</w:t>
+      </w:r>
+      <w:proofErr w:type="gramEnd"/>
+      <w:r>
+        <w:t>Nodo *);</w:t>
+      </w:r>
+    </w:p>
+    <w:p>
+      <w:r>
+        <w:t>//las funciones que ocupare</w:t>
+      </w:r>
+    </w:p>
+    <w:p/>
+    <w:p>
+      <w:proofErr w:type="spellStart"/>
+      <w:r>
+        <w:t>void</w:t>
+      </w:r>
+      <w:proofErr w:type="spellEnd"/>
+      <w:r>
+        <w:t xml:space="preserve"> </w:t>
+      </w:r>
+      <w:proofErr w:type="gramStart"/>
+      <w:r>
+        <w:t>insertar(</w:t>
+      </w:r>
+      <w:proofErr w:type="gramEnd"/>
+      <w:r>
+        <w:t>participante p, Nodo **</w:t>
+      </w:r>
+      <w:proofErr w:type="spellStart"/>
+      <w:r>
+        <w:t>raiz</w:t>
+      </w:r>
+      <w:proofErr w:type="spellEnd"/>
+      <w:r>
+        <w:t>)</w:t>
+      </w:r>
+    </w:p>
+    <w:p>
+      <w:r>
+        <w:t>{</w:t>
+      </w:r>
+    </w:p>
+    <w:p>
+      <w:r>
+        <w:t xml:space="preserve">    Nodo *nuevo = (Nodo </w:t>
+      </w:r>
+      <w:proofErr w:type="gramStart"/>
+      <w:r>
+        <w:t>*)</w:t>
+      </w:r>
+      <w:proofErr w:type="spellStart"/>
+      <w:r>
+        <w:t>malloc</w:t>
+      </w:r>
+      <w:proofErr w:type="spellEnd"/>
+      <w:proofErr w:type="gramEnd"/>
+      <w:r>
+        <w:t>(</w:t>
+      </w:r>
+      <w:proofErr w:type="spellStart"/>
+      <w:r>
+        <w:t>sizeof</w:t>
+      </w:r>
+      <w:proofErr w:type="spellEnd"/>
+      <w:r>
+        <w:t>(Nodo));</w:t>
+      </w:r>
+    </w:p>
+    <w:p>
+      <w:r>
+        <w:t xml:space="preserve">    nuevo-&gt;p = p;</w:t>
+      </w:r>
+    </w:p>
+    <w:p>
+      <w:r>
+        <w:t xml:space="preserve">    nuevo-&gt;derecha = NULL;</w:t>
+      </w:r>
+    </w:p>
+    <w:p>
+      <w:r>
+        <w:t xml:space="preserve">    nuevo-&gt;izquierda = NULL;</w:t>
+      </w:r>
+    </w:p>
+    <w:p/>
+    <w:p>
+      <w:r>
+        <w:t xml:space="preserve">    Nodo *padre;</w:t>
+      </w:r>
+    </w:p>
+    <w:p>
+      <w:r>
+        <w:t xml:space="preserve">    Nodo *actual;</w:t>
+      </w:r>
+    </w:p>
+    <w:p/>
+    <w:p>
+      <w:r>
+        <w:t xml:space="preserve">    actual = *</w:t>
+      </w:r>
+      <w:proofErr w:type="spellStart"/>
+      <w:r>
+        <w:t>raiz</w:t>
+      </w:r>
+      <w:proofErr w:type="spellEnd"/>
+      <w:r>
+        <w:t>;</w:t>
+      </w:r>
+    </w:p>
+    <w:p>
+      <w:r>
+        <w:t xml:space="preserve">    </w:t>
+      </w:r>
+      <w:proofErr w:type="spellStart"/>
+      <w:proofErr w:type="gramStart"/>
+      <w:r>
+        <w:t>if</w:t>
+      </w:r>
+      <w:proofErr w:type="spellEnd"/>
+      <w:r>
+        <w:t>(</w:t>
+      </w:r>
+      <w:proofErr w:type="gramEnd"/>
+      <w:r>
+        <w:t>actual == NULL)</w:t>
+      </w:r>
+    </w:p>
+    <w:p>
+      <w:r>
+        <w:t xml:space="preserve">    {</w:t>
+      </w:r>
+    </w:p>
+    <w:p>
+      <w:r>
+        <w:t xml:space="preserve">        *</w:t>
+      </w:r>
+      <w:proofErr w:type="spellStart"/>
+      <w:r>
+        <w:t>raiz</w:t>
+      </w:r>
+      <w:proofErr w:type="spellEnd"/>
+      <w:r>
+        <w:t xml:space="preserve"> = nuevo;</w:t>
+      </w:r>
+    </w:p>
+    <w:p>
+      <w:r>
         <w:lastRenderedPageBreak/>
-        <w:t>El código fue el siguiente:</w:t>
-      </w:r>
-    </w:p>
-    <w:p/>
-    <w:p/>
-    <w:p>
-      <w:r>
-        <w:t>#include &lt;</w:t>
-      </w:r>
-      <w:proofErr w:type="spellStart"/>
-      <w:r>
-        <w:t>stdlib.h</w:t>
-      </w:r>
-      <w:proofErr w:type="spellEnd"/>
-      <w:r>
-        <w:t>&gt;</w:t>
-      </w:r>
-    </w:p>
-    <w:p>
-      <w:r>
-        <w:t>#include &lt;</w:t>
-      </w:r>
-      <w:proofErr w:type="spellStart"/>
-      <w:r>
-        <w:t>stdio.h</w:t>
-      </w:r>
-      <w:proofErr w:type="spellEnd"/>
-      <w:r>
-        <w:t>&gt;</w:t>
-      </w:r>
-    </w:p>
-    <w:p/>
-    <w:p/>
-    <w:p>
-      <w:proofErr w:type="spellStart"/>
-      <w:r>
-        <w:t>typedef</w:t>
+        <w:t xml:space="preserve">        </w:t>
+      </w:r>
+      <w:proofErr w:type="spellStart"/>
+      <w:r>
+        <w:t>return</w:t>
+      </w:r>
+      <w:proofErr w:type="spellEnd"/>
+      <w:r>
+        <w:t>;</w:t>
+      </w:r>
+    </w:p>
+    <w:p>
+      <w:r>
+        <w:t xml:space="preserve">    }</w:t>
+      </w:r>
+    </w:p>
+    <w:p>
+      <w:r>
+        <w:t xml:space="preserve">    </w:t>
+      </w:r>
+    </w:p>
+    <w:p>
+      <w:r>
+        <w:t xml:space="preserve">    </w:t>
+      </w:r>
+      <w:proofErr w:type="spellStart"/>
+      <w:proofErr w:type="gramStart"/>
+      <w:r>
+        <w:t>while</w:t>
+      </w:r>
+      <w:proofErr w:type="spellEnd"/>
+      <w:r>
+        <w:t>(</w:t>
+      </w:r>
+      <w:proofErr w:type="gramEnd"/>
+      <w:r>
+        <w:t>1)</w:t>
+      </w:r>
+    </w:p>
+    <w:p>
+      <w:r>
+        <w:t xml:space="preserve">    {</w:t>
+      </w:r>
+    </w:p>
+    <w:p>
+      <w:r>
+        <w:t xml:space="preserve">        padre = actual;</w:t>
+      </w:r>
+    </w:p>
+    <w:p>
+      <w:r>
+        <w:t xml:space="preserve">        </w:t>
+      </w:r>
+      <w:proofErr w:type="spellStart"/>
+      <w:proofErr w:type="gramStart"/>
+      <w:r>
+        <w:t>if</w:t>
+      </w:r>
+      <w:proofErr w:type="spellEnd"/>
+      <w:r>
+        <w:t>(</w:t>
+      </w:r>
+      <w:proofErr w:type="gramEnd"/>
+      <w:r>
+        <w:t>Cadenita(</w:t>
+      </w:r>
+      <w:proofErr w:type="spellStart"/>
+      <w:r>
+        <w:t>p.nombre</w:t>
+      </w:r>
+      <w:proofErr w:type="spellEnd"/>
+      <w:r>
+        <w:t>, actual-&gt;</w:t>
+      </w:r>
+      <w:proofErr w:type="spellStart"/>
+      <w:r>
+        <w:t>p.nombre</w:t>
+      </w:r>
+      <w:proofErr w:type="spellEnd"/>
+      <w:r>
+        <w:t>) == 1)</w:t>
+      </w:r>
+    </w:p>
+    <w:p>
+      <w:r>
+        <w:t xml:space="preserve">        {</w:t>
+      </w:r>
+    </w:p>
+    <w:p>
+      <w:r>
+        <w:t xml:space="preserve">            actual = actual-&gt;derecha;</w:t>
+      </w:r>
+    </w:p>
+    <w:p>
+      <w:r>
+        <w:t xml:space="preserve">            </w:t>
+      </w:r>
+      <w:proofErr w:type="spellStart"/>
+      <w:proofErr w:type="gramStart"/>
+      <w:r>
+        <w:t>if</w:t>
+      </w:r>
+      <w:proofErr w:type="spellEnd"/>
+      <w:r>
+        <w:t>(</w:t>
+      </w:r>
+      <w:proofErr w:type="gramEnd"/>
+      <w:r>
+        <w:t>actual == NULL)</w:t>
+      </w:r>
+    </w:p>
+    <w:p>
+      <w:r>
+        <w:t xml:space="preserve">            {</w:t>
+      </w:r>
+    </w:p>
+    <w:p>
+      <w:r>
+        <w:t xml:space="preserve">                padre-&gt;derecha = nuevo;</w:t>
+      </w:r>
+    </w:p>
+    <w:p>
+      <w:r>
+        <w:t xml:space="preserve">                </w:t>
+      </w:r>
+      <w:proofErr w:type="spellStart"/>
+      <w:r>
+        <w:t>return</w:t>
+      </w:r>
+      <w:proofErr w:type="spellEnd"/>
+      <w:r>
+        <w:t>;</w:t>
+      </w:r>
+    </w:p>
+    <w:p>
+      <w:r>
+        <w:t xml:space="preserve">            }</w:t>
+      </w:r>
+    </w:p>
+    <w:p>
+      <w:r>
+        <w:t xml:space="preserve">        }</w:t>
+      </w:r>
+    </w:p>
+    <w:p>
+      <w:r>
+        <w:t xml:space="preserve">        </w:t>
+      </w:r>
+      <w:proofErr w:type="spellStart"/>
+      <w:r>
+        <w:t>else</w:t>
+      </w:r>
+      <w:proofErr w:type="spellEnd"/>
+    </w:p>
+    <w:p>
+      <w:r>
+        <w:t xml:space="preserve">        {</w:t>
+      </w:r>
+    </w:p>
+    <w:p>
+      <w:r>
+        <w:t xml:space="preserve">            actual = actual-&gt;izquierda;</w:t>
+      </w:r>
+    </w:p>
+    <w:p>
+      <w:r>
+        <w:t xml:space="preserve">            </w:t>
+      </w:r>
+      <w:proofErr w:type="spellStart"/>
+      <w:proofErr w:type="gramStart"/>
+      <w:r>
+        <w:t>if</w:t>
+      </w:r>
+      <w:proofErr w:type="spellEnd"/>
+      <w:r>
+        <w:t>(</w:t>
+      </w:r>
+      <w:proofErr w:type="gramEnd"/>
+      <w:r>
+        <w:t>actual == NULL)</w:t>
+      </w:r>
+    </w:p>
+    <w:p>
+      <w:r>
+        <w:t xml:space="preserve">            {</w:t>
+      </w:r>
+    </w:p>
+    <w:p>
+      <w:r>
+        <w:t xml:space="preserve">                padre-&gt;izquierda = nuevo;</w:t>
+      </w:r>
+    </w:p>
+    <w:p>
+      <w:r>
+        <w:t xml:space="preserve">                </w:t>
+      </w:r>
+      <w:proofErr w:type="spellStart"/>
+      <w:r>
+        <w:t>return</w:t>
+      </w:r>
+      <w:proofErr w:type="spellEnd"/>
+      <w:r>
+        <w:t>;</w:t>
+      </w:r>
+    </w:p>
+    <w:p>
+      <w:r>
+        <w:t xml:space="preserve">            }</w:t>
+      </w:r>
+    </w:p>
+    <w:p>
+      <w:r>
+        <w:t xml:space="preserve">        }</w:t>
+      </w:r>
+    </w:p>
+    <w:p>
+      <w:r>
+        <w:t xml:space="preserve">    }</w:t>
+      </w:r>
+    </w:p>
+    <w:p>
+      <w:r>
+        <w:t>}</w:t>
+      </w:r>
+    </w:p>
+    <w:p>
+      <w:r>
+        <w:t xml:space="preserve">// </w:t>
+      </w:r>
+      <w:proofErr w:type="spellStart"/>
+      <w:r>
+        <w:t>aqui</w:t>
       </w:r>
       <w:proofErr w:type="spellEnd"/>
       <w:r>
@@ -1683,9 +2226,68 @@
       </w:r>
       <w:proofErr w:type="spellStart"/>
       <w:r>
-        <w:t>struct</w:t>
-      </w:r>
-      <w:proofErr w:type="spellEnd"/>
+        <w:t>implemnete</w:t>
+      </w:r>
+      <w:proofErr w:type="spellEnd"/>
+      <w:r>
+        <w:t xml:space="preserve"> todo el </w:t>
+      </w:r>
+      <w:proofErr w:type="spellStart"/>
+      <w:r>
+        <w:t>arbol</w:t>
+      </w:r>
+      <w:proofErr w:type="spellEnd"/>
+      <w:r>
+        <w:t xml:space="preserve"> binario agregando que se </w:t>
+      </w:r>
+      <w:proofErr w:type="gramStart"/>
+      <w:r>
+        <w:t>va</w:t>
+      </w:r>
+      <w:proofErr w:type="gramEnd"/>
+      <w:r>
+        <w:t xml:space="preserve"> ordenar </w:t>
+      </w:r>
+      <w:proofErr w:type="spellStart"/>
+      <w:r>
+        <w:t>alfabeticamente</w:t>
+      </w:r>
+      <w:proofErr w:type="spellEnd"/>
+      <w:r>
+        <w:t xml:space="preserve"> los nodos </w:t>
+      </w:r>
+    </w:p>
+    <w:p/>
+    <w:p>
+      <w:proofErr w:type="spellStart"/>
+      <w:r>
+        <w:t>int</w:t>
+      </w:r>
+      <w:proofErr w:type="spellEnd"/>
+      <w:r>
+        <w:t xml:space="preserve"> </w:t>
+      </w:r>
+      <w:proofErr w:type="gramStart"/>
+      <w:r>
+        <w:t>Cadenita(</w:t>
+      </w:r>
+      <w:proofErr w:type="spellStart"/>
+      <w:proofErr w:type="gramEnd"/>
+      <w:r>
+        <w:t>char</w:t>
+      </w:r>
+      <w:proofErr w:type="spellEnd"/>
+      <w:r>
+        <w:t xml:space="preserve"> *x, </w:t>
+      </w:r>
+      <w:proofErr w:type="spellStart"/>
+      <w:r>
+        <w:t>char</w:t>
+      </w:r>
+      <w:proofErr w:type="spellEnd"/>
+      <w:r>
+        <w:t xml:space="preserve"> *y)</w:t>
+      </w:r>
     </w:p>
     <w:p>
       <w:r>
@@ -1698,379 +2300,312 @@
       </w:r>
       <w:proofErr w:type="spellStart"/>
       <w:r>
-        <w:t>char</w:t>
+        <w:t>int</w:t>
+      </w:r>
+      <w:proofErr w:type="spellEnd"/>
+      <w:r>
+        <w:t xml:space="preserve"> i = 0, j = 0;</w:t>
+      </w:r>
+    </w:p>
+    <w:p>
+      <w:r>
+        <w:t xml:space="preserve">    </w:t>
+      </w:r>
+      <w:proofErr w:type="spellStart"/>
+      <w:r>
+        <w:t>while</w:t>
+      </w:r>
+      <w:proofErr w:type="spellEnd"/>
+      <w:r>
+        <w:t>(x[i</w:t>
+      </w:r>
+      <w:proofErr w:type="gramStart"/>
+      <w:r>
+        <w:t>] !</w:t>
+      </w:r>
+      <w:proofErr w:type="gramEnd"/>
+      <w:r>
+        <w:t>= 0 &amp;&amp; y[i] != 0){</w:t>
+      </w:r>
+    </w:p>
+    <w:p>
+      <w:r>
+        <w:tab/>
+      </w:r>
+    </w:p>
+    <w:p>
+      <w:r>
+        <w:t xml:space="preserve">        </w:t>
+      </w:r>
+      <w:proofErr w:type="spellStart"/>
+      <w:r>
+        <w:t>if</w:t>
+      </w:r>
+      <w:proofErr w:type="spellEnd"/>
+      <w:r>
+        <w:t>(x[i] &lt; y[i])</w:t>
+      </w:r>
+    </w:p>
+    <w:p>
+      <w:r>
+        <w:t xml:space="preserve">            </w:t>
+      </w:r>
+      <w:proofErr w:type="spellStart"/>
+      <w:r>
+        <w:t>return</w:t>
+      </w:r>
+      <w:proofErr w:type="spellEnd"/>
+      <w:r>
+        <w:t xml:space="preserve"> -1;</w:t>
+      </w:r>
+    </w:p>
+    <w:p>
+      <w:r>
+        <w:t xml:space="preserve">        </w:t>
+      </w:r>
+      <w:proofErr w:type="spellStart"/>
+      <w:r>
+        <w:t>else</w:t>
       </w:r>
       <w:proofErr w:type="spellEnd"/>
       <w:r>
         <w:t xml:space="preserve"> </w:t>
       </w:r>
-      <w:proofErr w:type="gramStart"/>
-      <w:r>
-        <w:t>nombre[</w:t>
-      </w:r>
-      <w:proofErr w:type="gramEnd"/>
-      <w:r>
-        <w:t>20];</w:t>
-      </w:r>
-    </w:p>
+      <w:proofErr w:type="spellStart"/>
+      <w:r>
+        <w:t>if</w:t>
+      </w:r>
+      <w:proofErr w:type="spellEnd"/>
+      <w:r>
+        <w:t>(x[i] &gt; y[i])</w:t>
+      </w:r>
+    </w:p>
+    <w:p>
+      <w:r>
+        <w:t xml:space="preserve">            </w:t>
+      </w:r>
+      <w:proofErr w:type="spellStart"/>
+      <w:r>
+        <w:t>return</w:t>
+      </w:r>
+      <w:proofErr w:type="spellEnd"/>
+      <w:r>
+        <w:t xml:space="preserve"> 1;</w:t>
+      </w:r>
+    </w:p>
+    <w:p/>
     <w:p>
       <w:r>
         <w:t xml:space="preserve">    </w:t>
       </w:r>
       <w:proofErr w:type="spellStart"/>
       <w:r>
-        <w:t>char</w:t>
+        <w:t>if</w:t>
+      </w:r>
+      <w:proofErr w:type="spellEnd"/>
+      <w:r>
+        <w:t>(x[i] == 0 || y[i] == 0)</w:t>
+      </w:r>
+    </w:p>
+    <w:p>
+      <w:r>
+        <w:t xml:space="preserve">        </w:t>
+      </w:r>
+      <w:proofErr w:type="spellStart"/>
+      <w:r>
+        <w:t>if</w:t>
+      </w:r>
+      <w:proofErr w:type="spellEnd"/>
+      <w:r>
+        <w:t>(x[i</w:t>
+      </w:r>
+      <w:proofErr w:type="gramStart"/>
+      <w:r>
+        <w:t>] !</w:t>
+      </w:r>
+      <w:proofErr w:type="gramEnd"/>
+      <w:r>
+        <w:t>= 0)</w:t>
+      </w:r>
+    </w:p>
+    <w:p>
+      <w:r>
+        <w:t xml:space="preserve">            </w:t>
+      </w:r>
+      <w:proofErr w:type="spellStart"/>
+      <w:r>
+        <w:t>return</w:t>
+      </w:r>
+      <w:proofErr w:type="spellEnd"/>
+      <w:r>
+        <w:t xml:space="preserve"> 1;</w:t>
+      </w:r>
+    </w:p>
+    <w:p>
+      <w:r>
+        <w:t xml:space="preserve">        </w:t>
+      </w:r>
+      <w:proofErr w:type="spellStart"/>
+      <w:r>
+        <w:t>else</w:t>
       </w:r>
       <w:proofErr w:type="spellEnd"/>
       <w:r>
         <w:t xml:space="preserve"> </w:t>
       </w:r>
       <w:proofErr w:type="spellStart"/>
-      <w:proofErr w:type="gramStart"/>
-      <w:r>
-        <w:t>pais</w:t>
-      </w:r>
-      <w:proofErr w:type="spellEnd"/>
-      <w:r>
-        <w:t>[</w:t>
-      </w:r>
-      <w:proofErr w:type="gramEnd"/>
-      <w:r>
-        <w:t>20];</w:t>
-      </w:r>
-    </w:p>
+      <w:r>
+        <w:t>if</w:t>
+      </w:r>
+      <w:proofErr w:type="spellEnd"/>
+      <w:r>
+        <w:t>(y[i</w:t>
+      </w:r>
+      <w:proofErr w:type="gramStart"/>
+      <w:r>
+        <w:t>] !</w:t>
+      </w:r>
+      <w:proofErr w:type="gramEnd"/>
+      <w:r>
+        <w:t>= 0)</w:t>
+      </w:r>
+    </w:p>
+    <w:p>
+      <w:r>
+        <w:t xml:space="preserve">            </w:t>
+      </w:r>
+      <w:proofErr w:type="spellStart"/>
+      <w:r>
+        <w:t>return</w:t>
+      </w:r>
+      <w:proofErr w:type="spellEnd"/>
+      <w:r>
+        <w:t xml:space="preserve"> -1;</w:t>
+      </w:r>
+    </w:p>
+    <w:p>
+      <w:r>
+        <w:t xml:space="preserve">            i++;</w:t>
+      </w:r>
+    </w:p>
+    <w:p>
+      <w:r>
+        <w:t xml:space="preserve">        }</w:t>
+      </w:r>
+    </w:p>
+    <w:p/>
     <w:p>
       <w:r>
         <w:t xml:space="preserve">    </w:t>
       </w:r>
       <w:proofErr w:type="spellStart"/>
       <w:r>
-        <w:t>int</w:t>
-      </w:r>
-      <w:proofErr w:type="spellEnd"/>
-      <w:r>
-        <w:t xml:space="preserve"> puntos;</w:t>
-      </w:r>
-    </w:p>
-    <w:p>
-      <w:r>
-        <w:t>} participante;</w:t>
-      </w:r>
-    </w:p>
-    <w:p>
-      <w:r>
-        <w:t xml:space="preserve">// en esta parte cree una </w:t>
-      </w:r>
-      <w:proofErr w:type="spellStart"/>
-      <w:r>
-        <w:t>structura</w:t>
-      </w:r>
-      <w:proofErr w:type="spellEnd"/>
-      <w:r>
-        <w:t xml:space="preserve"> en donde le </w:t>
-      </w:r>
-      <w:proofErr w:type="spellStart"/>
-      <w:r>
-        <w:t>dire</w:t>
-      </w:r>
-      <w:proofErr w:type="spellEnd"/>
-      <w:r>
-        <w:t xml:space="preserve"> que ocupare un nombre </w:t>
-      </w:r>
-      <w:proofErr w:type="spellStart"/>
-      <w:r>
-        <w:t>maximo</w:t>
-      </w:r>
-      <w:proofErr w:type="spellEnd"/>
-      <w:r>
-        <w:t xml:space="preserve"> 20 caracteres al igual que un </w:t>
-      </w:r>
-      <w:proofErr w:type="spellStart"/>
-      <w:r>
-        <w:t>pais</w:t>
-      </w:r>
-      <w:proofErr w:type="spellEnd"/>
-      <w:r>
-        <w:t xml:space="preserve"> y </w:t>
-      </w:r>
-      <w:proofErr w:type="gramStart"/>
-      <w:r>
-        <w:t>un puntos</w:t>
-      </w:r>
-      <w:proofErr w:type="gramEnd"/>
-      <w:r>
-        <w:t xml:space="preserve"> de tipo entero</w:t>
-      </w:r>
-    </w:p>
-    <w:p/>
-    <w:p>
-      <w:proofErr w:type="spellStart"/>
-      <w:r>
-        <w:t>typedef</w:t>
+        <w:t>return</w:t>
+      </w:r>
+      <w:proofErr w:type="spellEnd"/>
+      <w:r>
+        <w:t xml:space="preserve"> 0;</w:t>
+      </w:r>
+    </w:p>
+    <w:p>
+      <w:r>
+        <w:t>}</w:t>
+      </w:r>
+    </w:p>
+    <w:p>
+      <w:r>
+        <w:t xml:space="preserve">//esta </w:t>
+      </w:r>
+      <w:proofErr w:type="spellStart"/>
+      <w:r>
+        <w:t>funcion</w:t>
+      </w:r>
+      <w:proofErr w:type="spellEnd"/>
+      <w:r>
+        <w:t xml:space="preserve"> es la que </w:t>
+      </w:r>
+      <w:proofErr w:type="spellStart"/>
+      <w:r>
+        <w:t>esta</w:t>
+      </w:r>
+      <w:proofErr w:type="spellEnd"/>
+      <w:r>
+        <w:t xml:space="preserve"> encargada de ordenarlo </w:t>
+      </w:r>
+      <w:proofErr w:type="spellStart"/>
+      <w:r>
+        <w:t>alfabeticamnete</w:t>
+      </w:r>
+      <w:proofErr w:type="spellEnd"/>
+      <w:r>
+        <w:t xml:space="preserve"> para llegar al </w:t>
+      </w:r>
+      <w:proofErr w:type="spellStart"/>
+      <w:r>
+        <w:t>arbol</w:t>
+      </w:r>
+      <w:proofErr w:type="spellEnd"/>
+    </w:p>
+    <w:p/>
+    <w:p/>
+    <w:p>
+      <w:proofErr w:type="spellStart"/>
+      <w:r>
+        <w:t>void</w:t>
       </w:r>
       <w:proofErr w:type="spellEnd"/>
       <w:r>
         <w:t xml:space="preserve"> </w:t>
       </w:r>
-      <w:proofErr w:type="spellStart"/>
-      <w:r>
-        <w:t>struct</w:t>
-      </w:r>
-      <w:proofErr w:type="spellEnd"/>
-      <w:r>
-        <w:t xml:space="preserve"> n</w:t>
-      </w:r>
-    </w:p>
-    <w:p>
-      <w:r>
+      <w:proofErr w:type="gramStart"/>
+      <w:r>
+        <w:t>Orden(</w:t>
+      </w:r>
+      <w:proofErr w:type="gramEnd"/>
+      <w:r>
+        <w:t>Nodo *</w:t>
+      </w:r>
+      <w:proofErr w:type="spellStart"/>
+      <w:r>
+        <w:t>raiz</w:t>
+      </w:r>
+      <w:proofErr w:type="spellEnd"/>
+      <w:r>
+        <w:t>)</w:t>
+      </w:r>
+    </w:p>
+    <w:p>
+      <w:r>
+        <w:lastRenderedPageBreak/>
         <w:t>{</w:t>
       </w:r>
     </w:p>
     <w:p>
       <w:r>
-        <w:t xml:space="preserve">    participante p;</w:t>
-      </w:r>
-    </w:p>
-    <w:p>
-      <w:r>
         <w:t xml:space="preserve">    </w:t>
       </w:r>
       <w:proofErr w:type="spellStart"/>
-      <w:r>
-        <w:t>struct</w:t>
-      </w:r>
-      <w:proofErr w:type="spellEnd"/>
-      <w:r>
-        <w:t xml:space="preserve"> n *izquierda;</w:t>
-      </w:r>
-    </w:p>
-    <w:p>
-      <w:r>
-        <w:t xml:space="preserve">    </w:t>
-      </w:r>
-      <w:proofErr w:type="spellStart"/>
-      <w:r>
-        <w:t>struct</w:t>
-      </w:r>
-      <w:proofErr w:type="spellEnd"/>
-      <w:r>
-        <w:t xml:space="preserve"> n *derecha;</w:t>
-      </w:r>
-    </w:p>
-    <w:p>
-      <w:r>
-        <w:t>} Nodo;</w:t>
-      </w:r>
-    </w:p>
-    <w:p>
-      <w:r>
-        <w:t>//creamos el nodo y le damos esos punteros a izquierda y derecha</w:t>
-      </w:r>
-    </w:p>
-    <w:p/>
-    <w:p/>
-    <w:p/>
-    <w:p>
-      <w:proofErr w:type="spellStart"/>
-      <w:r>
-        <w:t>void</w:t>
-      </w:r>
-      <w:proofErr w:type="spellEnd"/>
-      <w:r>
-        <w:t xml:space="preserve"> </w:t>
-      </w:r>
-      <w:proofErr w:type="gramStart"/>
-      <w:r>
-        <w:t>insertar(</w:t>
-      </w:r>
-      <w:proofErr w:type="gramEnd"/>
-      <w:r>
-        <w:t>participante, Nodo **);</w:t>
-      </w:r>
-    </w:p>
-    <w:p>
-      <w:proofErr w:type="spellStart"/>
-      <w:r>
-        <w:t>int</w:t>
-      </w:r>
-      <w:proofErr w:type="spellEnd"/>
-      <w:r>
-        <w:t xml:space="preserve"> </w:t>
-      </w:r>
-      <w:proofErr w:type="gramStart"/>
-      <w:r>
-        <w:t>Cadenita(</w:t>
-      </w:r>
-      <w:proofErr w:type="spellStart"/>
-      <w:proofErr w:type="gramEnd"/>
-      <w:r>
-        <w:t>char</w:t>
-      </w:r>
-      <w:proofErr w:type="spellEnd"/>
-      <w:r>
-        <w:t xml:space="preserve"> *, </w:t>
-      </w:r>
-      <w:proofErr w:type="spellStart"/>
-      <w:r>
-        <w:t>char</w:t>
-      </w:r>
-      <w:proofErr w:type="spellEnd"/>
-      <w:r>
-        <w:t xml:space="preserve"> *);</w:t>
-      </w:r>
-    </w:p>
-    <w:p>
-      <w:proofErr w:type="spellStart"/>
-      <w:r>
-        <w:t>void</w:t>
-      </w:r>
-      <w:proofErr w:type="spellEnd"/>
-      <w:r>
-        <w:t xml:space="preserve"> </w:t>
-      </w:r>
-      <w:proofErr w:type="gramStart"/>
-      <w:r>
-        <w:t>Orden(</w:t>
-      </w:r>
-      <w:proofErr w:type="gramEnd"/>
-      <w:r>
-        <w:t>Nodo *);</w:t>
-      </w:r>
-    </w:p>
-    <w:p>
-      <w:proofErr w:type="spellStart"/>
-      <w:r>
-        <w:t>void</w:t>
-      </w:r>
-      <w:proofErr w:type="spellEnd"/>
-      <w:r>
-        <w:t xml:space="preserve"> </w:t>
-      </w:r>
-      <w:proofErr w:type="gramStart"/>
-      <w:r>
-        <w:t>posiciones(</w:t>
-      </w:r>
-      <w:proofErr w:type="gramEnd"/>
-      <w:r>
-        <w:t>Nodo *);</w:t>
-      </w:r>
-    </w:p>
-    <w:p>
-      <w:proofErr w:type="spellStart"/>
-      <w:r>
-        <w:t>void</w:t>
-      </w:r>
-      <w:proofErr w:type="spellEnd"/>
-      <w:r>
-        <w:t xml:space="preserve"> </w:t>
-      </w:r>
-      <w:proofErr w:type="spellStart"/>
-      <w:proofErr w:type="gramStart"/>
-      <w:r>
-        <w:t>nacion</w:t>
-      </w:r>
-      <w:proofErr w:type="spellEnd"/>
-      <w:r>
-        <w:t>(</w:t>
-      </w:r>
-      <w:proofErr w:type="gramEnd"/>
-      <w:r>
-        <w:t>Nodo *);</w:t>
-      </w:r>
-    </w:p>
-    <w:p>
-      <w:r>
-        <w:t>//las funciones que ocupare</w:t>
-      </w:r>
-    </w:p>
-    <w:p/>
-    <w:p>
-      <w:proofErr w:type="spellStart"/>
-      <w:r>
-        <w:t>void</w:t>
-      </w:r>
-      <w:proofErr w:type="spellEnd"/>
-      <w:r>
-        <w:t xml:space="preserve"> </w:t>
-      </w:r>
-      <w:proofErr w:type="gramStart"/>
-      <w:r>
-        <w:t>insertar(</w:t>
-      </w:r>
-      <w:proofErr w:type="gramEnd"/>
-      <w:r>
-        <w:t>participante p, Nodo **</w:t>
-      </w:r>
-      <w:proofErr w:type="spellStart"/>
+      <w:proofErr w:type="gramStart"/>
+      <w:r>
+        <w:t>if</w:t>
+      </w:r>
+      <w:proofErr w:type="spellEnd"/>
+      <w:r>
+        <w:t>(</w:t>
+      </w:r>
+      <w:proofErr w:type="spellStart"/>
+      <w:proofErr w:type="gramEnd"/>
       <w:r>
         <w:t>raiz</w:t>
       </w:r>
       <w:proofErr w:type="spellEnd"/>
       <w:r>
-        <w:t>)</w:t>
-      </w:r>
-    </w:p>
-    <w:p>
-      <w:r>
-        <w:t>{</w:t>
-      </w:r>
-    </w:p>
-    <w:p>
-      <w:r>
-        <w:t xml:space="preserve">    Nodo *nuevo = (Nodo </w:t>
-      </w:r>
-      <w:proofErr w:type="gramStart"/>
-      <w:r>
-        <w:t>*)</w:t>
-      </w:r>
-      <w:proofErr w:type="spellStart"/>
-      <w:r>
-        <w:t>malloc</w:t>
-      </w:r>
-      <w:proofErr w:type="spellEnd"/>
-      <w:proofErr w:type="gramEnd"/>
-      <w:r>
-        <w:t>(</w:t>
-      </w:r>
-      <w:proofErr w:type="spellStart"/>
-      <w:r>
-        <w:t>sizeof</w:t>
-      </w:r>
-      <w:proofErr w:type="spellEnd"/>
-      <w:r>
-        <w:t>(Nodo));</w:t>
-      </w:r>
-    </w:p>
-    <w:p>
-      <w:r>
-        <w:t xml:space="preserve">    nuevo-&gt;p = p;</w:t>
-      </w:r>
-    </w:p>
-    <w:p>
-      <w:r>
-        <w:t xml:space="preserve">    nuevo-&gt;derecha = NULL;</w:t>
-      </w:r>
-    </w:p>
-    <w:p>
-      <w:r>
-        <w:t xml:space="preserve">    nuevo-&gt;izquierda = NULL;</w:t>
-      </w:r>
-    </w:p>
-    <w:p/>
-    <w:p>
-      <w:r>
-        <w:t xml:space="preserve">    Nodo *padre;</w:t>
-      </w:r>
-    </w:p>
-    <w:p>
-      <w:r>
-        <w:t xml:space="preserve">    Nodo *actual;</w:t>
-      </w:r>
-    </w:p>
-    <w:p/>
-    <w:p>
-      <w:r>
-        <w:t xml:space="preserve">    actual = *</w:t>
+        <w:t>!= NULL){</w:t>
+      </w:r>
+    </w:p>
+    <w:p>
+      <w:r>
+        <w:t xml:space="preserve">        Orden(</w:t>
       </w:r>
       <w:proofErr w:type="spellStart"/>
       <w:r>
@@ -2078,35 +2613,25 @@
       </w:r>
       <w:proofErr w:type="spellEnd"/>
       <w:r>
-        <w:t>;</w:t>
-      </w:r>
-    </w:p>
-    <w:p>
-      <w:r>
-        <w:t xml:space="preserve">    </w:t>
-      </w:r>
-      <w:proofErr w:type="spellStart"/>
-      <w:proofErr w:type="gramStart"/>
-      <w:r>
-        <w:t>if</w:t>
-      </w:r>
-      <w:proofErr w:type="spellEnd"/>
-      <w:r>
-        <w:t>(</w:t>
-      </w:r>
-      <w:proofErr w:type="gramEnd"/>
-      <w:r>
-        <w:t>actual == NULL)</w:t>
-      </w:r>
-    </w:p>
-    <w:p>
-      <w:r>
-        <w:t xml:space="preserve">    {</w:t>
-      </w:r>
-    </w:p>
-    <w:p>
-      <w:r>
-        <w:t xml:space="preserve">        *</w:t>
+        <w:t>-&gt;izquierda);</w:t>
+      </w:r>
+    </w:p>
+    <w:p>
+      <w:r>
+        <w:t xml:space="preserve">        </w:t>
+      </w:r>
+      <w:proofErr w:type="spellStart"/>
+      <w:proofErr w:type="gramStart"/>
+      <w:r>
+        <w:t>printf</w:t>
+      </w:r>
+      <w:proofErr w:type="spellEnd"/>
+      <w:r>
+        <w:t>(</w:t>
+      </w:r>
+      <w:proofErr w:type="gramEnd"/>
+      <w:r>
+        <w:t>"%s, %s, +%d puntos por su medalla\n ",</w:t>
       </w:r>
       <w:proofErr w:type="spellStart"/>
       <w:r>
@@ -2114,589 +2639,36 @@
       </w:r>
       <w:proofErr w:type="spellEnd"/>
       <w:r>
-        <w:t xml:space="preserve"> = nuevo;</w:t>
-      </w:r>
-    </w:p>
-    <w:p>
-      <w:r>
-        <w:t xml:space="preserve">        </w:t>
-      </w:r>
-      <w:proofErr w:type="spellStart"/>
-      <w:r>
-        <w:t>return</w:t>
-      </w:r>
-      <w:proofErr w:type="spellEnd"/>
-      <w:r>
-        <w:t>;</w:t>
-      </w:r>
-    </w:p>
-    <w:p>
-      <w:r>
-        <w:t xml:space="preserve">    }</w:t>
-      </w:r>
-    </w:p>
-    <w:p>
-      <w:r>
-        <w:t xml:space="preserve">    </w:t>
-      </w:r>
-    </w:p>
-    <w:p>
-      <w:r>
-        <w:t xml:space="preserve">    </w:t>
-      </w:r>
-      <w:proofErr w:type="spellStart"/>
-      <w:proofErr w:type="gramStart"/>
-      <w:r>
-        <w:t>while</w:t>
-      </w:r>
-      <w:proofErr w:type="spellEnd"/>
-      <w:r>
-        <w:t>(</w:t>
-      </w:r>
-      <w:proofErr w:type="gramEnd"/>
-      <w:r>
-        <w:t>1)</w:t>
-      </w:r>
-    </w:p>
-    <w:p>
-      <w:r>
-        <w:t xml:space="preserve">    {</w:t>
-      </w:r>
-    </w:p>
-    <w:p>
-      <w:r>
-        <w:lastRenderedPageBreak/>
-        <w:t xml:space="preserve">        padre = actual;</w:t>
-      </w:r>
-    </w:p>
-    <w:p>
-      <w:r>
-        <w:t xml:space="preserve">        </w:t>
-      </w:r>
-      <w:proofErr w:type="spellStart"/>
-      <w:proofErr w:type="gramStart"/>
-      <w:r>
-        <w:t>if</w:t>
-      </w:r>
-      <w:proofErr w:type="spellEnd"/>
-      <w:r>
-        <w:t>(</w:t>
-      </w:r>
-      <w:proofErr w:type="gramEnd"/>
-      <w:r>
-        <w:t>Cadenita(</w:t>
-      </w:r>
-      <w:proofErr w:type="spellStart"/>
-      <w:r>
-        <w:t>p.nombre</w:t>
-      </w:r>
-      <w:proofErr w:type="spellEnd"/>
-      <w:r>
-        <w:t>, actual-&gt;</w:t>
-      </w:r>
-      <w:proofErr w:type="spellStart"/>
-      <w:r>
-        <w:t>p.nombre</w:t>
-      </w:r>
-      <w:proofErr w:type="spellEnd"/>
-      <w:r>
-        <w:t>) == 1)</w:t>
-      </w:r>
-    </w:p>
-    <w:p>
-      <w:r>
-        <w:t xml:space="preserve">        {</w:t>
-      </w:r>
-    </w:p>
-    <w:p>
-      <w:r>
-        <w:t xml:space="preserve">            actual = actual-&gt;derecha;</w:t>
-      </w:r>
-    </w:p>
-    <w:p>
-      <w:r>
-        <w:t xml:space="preserve">            </w:t>
-      </w:r>
-      <w:proofErr w:type="spellStart"/>
-      <w:proofErr w:type="gramStart"/>
-      <w:r>
-        <w:t>if</w:t>
-      </w:r>
-      <w:proofErr w:type="spellEnd"/>
-      <w:r>
-        <w:t>(</w:t>
-      </w:r>
-      <w:proofErr w:type="gramEnd"/>
-      <w:r>
-        <w:t>actual == NULL)</w:t>
-      </w:r>
-    </w:p>
-    <w:p>
-      <w:r>
-        <w:t xml:space="preserve">            {</w:t>
-      </w:r>
-    </w:p>
-    <w:p>
-      <w:r>
-        <w:t xml:space="preserve">                padre-&gt;derecha = nuevo;</w:t>
-      </w:r>
-    </w:p>
-    <w:p>
-      <w:r>
-        <w:t xml:space="preserve">                </w:t>
-      </w:r>
-      <w:proofErr w:type="spellStart"/>
-      <w:r>
-        <w:t>return</w:t>
-      </w:r>
-      <w:proofErr w:type="spellEnd"/>
-      <w:r>
-        <w:t>;</w:t>
-      </w:r>
-    </w:p>
-    <w:p>
-      <w:r>
-        <w:t xml:space="preserve">            }</w:t>
-      </w:r>
-    </w:p>
-    <w:p>
-      <w:r>
-        <w:t xml:space="preserve">        }</w:t>
-      </w:r>
-    </w:p>
-    <w:p>
-      <w:r>
-        <w:t xml:space="preserve">        </w:t>
-      </w:r>
-      <w:proofErr w:type="spellStart"/>
-      <w:r>
-        <w:t>else</w:t>
-      </w:r>
-      <w:proofErr w:type="spellEnd"/>
-    </w:p>
-    <w:p>
-      <w:r>
-        <w:t xml:space="preserve">        {</w:t>
-      </w:r>
-    </w:p>
-    <w:p>
-      <w:r>
-        <w:t xml:space="preserve">            actual = actual-&gt;izquierda;</w:t>
-      </w:r>
-    </w:p>
-    <w:p>
-      <w:r>
-        <w:t xml:space="preserve">            </w:t>
-      </w:r>
-      <w:proofErr w:type="spellStart"/>
-      <w:proofErr w:type="gramStart"/>
-      <w:r>
-        <w:t>if</w:t>
-      </w:r>
-      <w:proofErr w:type="spellEnd"/>
-      <w:r>
-        <w:t>(</w:t>
-      </w:r>
-      <w:proofErr w:type="gramEnd"/>
-      <w:r>
-        <w:t>actual == NULL)</w:t>
-      </w:r>
-    </w:p>
-    <w:p>
-      <w:r>
-        <w:t xml:space="preserve">            {</w:t>
-      </w:r>
-    </w:p>
-    <w:p>
-      <w:r>
-        <w:t xml:space="preserve">                padre-&gt;izquierda = nuevo;</w:t>
-      </w:r>
-    </w:p>
-    <w:p>
-      <w:r>
-        <w:t xml:space="preserve">                </w:t>
-      </w:r>
-      <w:proofErr w:type="spellStart"/>
-      <w:r>
-        <w:t>return</w:t>
-      </w:r>
-      <w:proofErr w:type="spellEnd"/>
-      <w:r>
-        <w:t>;</w:t>
-      </w:r>
-    </w:p>
-    <w:p>
-      <w:r>
-        <w:t xml:space="preserve">            }</w:t>
-      </w:r>
-    </w:p>
-    <w:p>
-      <w:r>
-        <w:t xml:space="preserve">        }</w:t>
-      </w:r>
-    </w:p>
-    <w:p>
-      <w:r>
-        <w:t xml:space="preserve">    }</w:t>
-      </w:r>
-    </w:p>
-    <w:p>
-      <w:r>
-        <w:t>}</w:t>
-      </w:r>
-    </w:p>
-    <w:p>
-      <w:r>
-        <w:t xml:space="preserve">// </w:t>
-      </w:r>
-      <w:proofErr w:type="spellStart"/>
-      <w:r>
-        <w:t>aqui</w:t>
-      </w:r>
-      <w:proofErr w:type="spellEnd"/>
-      <w:r>
-        <w:t xml:space="preserve"> </w:t>
-      </w:r>
-      <w:proofErr w:type="spellStart"/>
-      <w:r>
-        <w:t>implemnete</w:t>
-      </w:r>
-      <w:proofErr w:type="spellEnd"/>
-      <w:r>
-        <w:t xml:space="preserve"> todo el </w:t>
-      </w:r>
-      <w:proofErr w:type="spellStart"/>
-      <w:r>
-        <w:t>arbol</w:t>
-      </w:r>
-      <w:proofErr w:type="spellEnd"/>
-      <w:r>
-        <w:t xml:space="preserve"> binario agregando que se </w:t>
-      </w:r>
-      <w:proofErr w:type="gramStart"/>
-      <w:r>
-        <w:t>va</w:t>
-      </w:r>
-      <w:proofErr w:type="gramEnd"/>
-      <w:r>
-        <w:t xml:space="preserve"> ordenar </w:t>
-      </w:r>
-      <w:proofErr w:type="spellStart"/>
-      <w:r>
-        <w:t>alfabeticamente</w:t>
-      </w:r>
-      <w:proofErr w:type="spellEnd"/>
-      <w:r>
-        <w:t xml:space="preserve"> los nodos </w:t>
-      </w:r>
-    </w:p>
-    <w:p/>
-    <w:p>
-      <w:proofErr w:type="spellStart"/>
-      <w:r>
-        <w:t>int</w:t>
-      </w:r>
-      <w:proofErr w:type="spellEnd"/>
-      <w:r>
-        <w:t xml:space="preserve"> </w:t>
-      </w:r>
-      <w:proofErr w:type="gramStart"/>
-      <w:r>
-        <w:t>Cadenita(</w:t>
-      </w:r>
-      <w:proofErr w:type="spellStart"/>
-      <w:proofErr w:type="gramEnd"/>
-      <w:r>
-        <w:t>char</w:t>
-      </w:r>
-      <w:proofErr w:type="spellEnd"/>
-      <w:r>
-        <w:t xml:space="preserve"> *x, </w:t>
-      </w:r>
-      <w:proofErr w:type="spellStart"/>
-      <w:r>
-        <w:t>char</w:t>
-      </w:r>
-      <w:proofErr w:type="spellEnd"/>
-      <w:r>
-        <w:t xml:space="preserve"> *y)</w:t>
-      </w:r>
-    </w:p>
-    <w:p>
-      <w:r>
-        <w:t>{</w:t>
-      </w:r>
-    </w:p>
-    <w:p>
-      <w:r>
-        <w:t xml:space="preserve">    </w:t>
-      </w:r>
-      <w:proofErr w:type="spellStart"/>
-      <w:r>
-        <w:t>int</w:t>
-      </w:r>
-      <w:proofErr w:type="spellEnd"/>
-      <w:r>
-        <w:t xml:space="preserve"> i = 0, j = 0;</w:t>
-      </w:r>
-    </w:p>
-    <w:p>
-      <w:r>
-        <w:t xml:space="preserve">    </w:t>
-      </w:r>
-      <w:proofErr w:type="spellStart"/>
-      <w:r>
-        <w:t>while</w:t>
-      </w:r>
-      <w:proofErr w:type="spellEnd"/>
-      <w:r>
-        <w:t>(x[i</w:t>
-      </w:r>
-      <w:proofErr w:type="gramStart"/>
-      <w:r>
-        <w:t>] !</w:t>
-      </w:r>
-      <w:proofErr w:type="gramEnd"/>
-      <w:r>
-        <w:t>= 0 &amp;&amp; y[i] != 0){</w:t>
-      </w:r>
-    </w:p>
-    <w:p>
-      <w:r>
-        <w:tab/>
-      </w:r>
-    </w:p>
-    <w:p>
-      <w:r>
-        <w:t xml:space="preserve">        </w:t>
-      </w:r>
-      <w:proofErr w:type="spellStart"/>
-      <w:r>
-        <w:t>if</w:t>
-      </w:r>
-      <w:proofErr w:type="spellEnd"/>
-      <w:r>
-        <w:t>(x[i] &lt; y[i])</w:t>
-      </w:r>
-    </w:p>
-    <w:p>
-      <w:r>
-        <w:t xml:space="preserve">            </w:t>
-      </w:r>
-      <w:proofErr w:type="spellStart"/>
-      <w:r>
-        <w:t>return</w:t>
-      </w:r>
-      <w:proofErr w:type="spellEnd"/>
-      <w:r>
-        <w:t xml:space="preserve"> -1;</w:t>
-      </w:r>
-    </w:p>
-    <w:p>
-      <w:r>
-        <w:t xml:space="preserve">        </w:t>
-      </w:r>
-      <w:proofErr w:type="spellStart"/>
-      <w:r>
-        <w:t>else</w:t>
-      </w:r>
-      <w:proofErr w:type="spellEnd"/>
-      <w:r>
-        <w:t xml:space="preserve"> </w:t>
-      </w:r>
-      <w:proofErr w:type="spellStart"/>
-      <w:r>
-        <w:t>if</w:t>
-      </w:r>
-      <w:proofErr w:type="spellEnd"/>
-      <w:r>
-        <w:t>(x[i] &gt; y[i])</w:t>
-      </w:r>
-    </w:p>
-    <w:p>
-      <w:r>
-        <w:t xml:space="preserve">            </w:t>
-      </w:r>
-      <w:proofErr w:type="spellStart"/>
-      <w:r>
-        <w:t>return</w:t>
-      </w:r>
-      <w:proofErr w:type="spellEnd"/>
-      <w:r>
-        <w:t xml:space="preserve"> 1;</w:t>
-      </w:r>
-    </w:p>
-    <w:p/>
-    <w:p>
-      <w:r>
-        <w:t xml:space="preserve">    </w:t>
-      </w:r>
-      <w:proofErr w:type="spellStart"/>
-      <w:r>
-        <w:t>if</w:t>
-      </w:r>
-      <w:proofErr w:type="spellEnd"/>
-      <w:r>
-        <w:t>(x[i] == 0 || y[i] == 0)</w:t>
-      </w:r>
-    </w:p>
-    <w:p>
-      <w:r>
-        <w:t xml:space="preserve">        </w:t>
-      </w:r>
-      <w:proofErr w:type="spellStart"/>
-      <w:r>
-        <w:t>if</w:t>
-      </w:r>
-      <w:proofErr w:type="spellEnd"/>
-      <w:r>
-        <w:t>(x[i</w:t>
-      </w:r>
-      <w:proofErr w:type="gramStart"/>
-      <w:r>
-        <w:t>] !</w:t>
-      </w:r>
-      <w:proofErr w:type="gramEnd"/>
-      <w:r>
-        <w:t>= 0)</w:t>
-      </w:r>
-    </w:p>
-    <w:p>
-      <w:r>
-        <w:t xml:space="preserve">            </w:t>
-      </w:r>
-      <w:proofErr w:type="spellStart"/>
-      <w:r>
-        <w:t>return</w:t>
-      </w:r>
-      <w:proofErr w:type="spellEnd"/>
-      <w:r>
-        <w:t xml:space="preserve"> 1;</w:t>
-      </w:r>
-    </w:p>
-    <w:p>
-      <w:r>
-        <w:t xml:space="preserve">        </w:t>
-      </w:r>
-      <w:proofErr w:type="spellStart"/>
-      <w:r>
-        <w:t>else</w:t>
-      </w:r>
-      <w:proofErr w:type="spellEnd"/>
-      <w:r>
-        <w:t xml:space="preserve"> </w:t>
-      </w:r>
-      <w:proofErr w:type="spellStart"/>
-      <w:r>
-        <w:t>if</w:t>
-      </w:r>
-      <w:proofErr w:type="spellEnd"/>
-      <w:r>
-        <w:t>(y[i</w:t>
-      </w:r>
-      <w:proofErr w:type="gramStart"/>
-      <w:r>
-        <w:t>] !</w:t>
-      </w:r>
-      <w:proofErr w:type="gramEnd"/>
-      <w:r>
-        <w:t>= 0)</w:t>
-      </w:r>
-    </w:p>
-    <w:p>
-      <w:r>
-        <w:t xml:space="preserve">            </w:t>
-      </w:r>
-      <w:proofErr w:type="spellStart"/>
-      <w:r>
-        <w:t>return</w:t>
-      </w:r>
-      <w:proofErr w:type="spellEnd"/>
-      <w:r>
-        <w:t xml:space="preserve"> -1;</w:t>
-      </w:r>
-    </w:p>
-    <w:p>
-      <w:r>
-        <w:t xml:space="preserve">            i++;</w:t>
-      </w:r>
-    </w:p>
-    <w:p>
-      <w:r>
-        <w:t xml:space="preserve">        }</w:t>
-      </w:r>
-    </w:p>
-    <w:p/>
-    <w:p>
-      <w:r>
-        <w:t xml:space="preserve">    </w:t>
-      </w:r>
-      <w:proofErr w:type="spellStart"/>
-      <w:r>
-        <w:t>return</w:t>
-      </w:r>
-      <w:proofErr w:type="spellEnd"/>
-      <w:r>
-        <w:t xml:space="preserve"> 0;</w:t>
-      </w:r>
-    </w:p>
-    <w:p>
-      <w:r>
-        <w:t>}</w:t>
-      </w:r>
-    </w:p>
-    <w:p>
-      <w:r>
-        <w:t xml:space="preserve">//esta </w:t>
-      </w:r>
-      <w:proofErr w:type="spellStart"/>
-      <w:r>
-        <w:t>funcion</w:t>
-      </w:r>
-      <w:proofErr w:type="spellEnd"/>
-      <w:r>
-        <w:t xml:space="preserve"> es la que </w:t>
-      </w:r>
-      <w:proofErr w:type="spellStart"/>
-      <w:r>
-        <w:t>esta</w:t>
-      </w:r>
-      <w:proofErr w:type="spellEnd"/>
-      <w:r>
-        <w:t xml:space="preserve"> encargada de ordenarlo </w:t>
-      </w:r>
-      <w:proofErr w:type="spellStart"/>
-      <w:r>
-        <w:t>alfabeticamnete</w:t>
-      </w:r>
-      <w:proofErr w:type="spellEnd"/>
-      <w:r>
-        <w:t xml:space="preserve"> para llegar al </w:t>
-      </w:r>
-      <w:proofErr w:type="spellStart"/>
-      <w:r>
-        <w:t>arbol</w:t>
-      </w:r>
-      <w:proofErr w:type="spellEnd"/>
-    </w:p>
-    <w:p/>
-    <w:p/>
-    <w:p>
-      <w:proofErr w:type="spellStart"/>
-      <w:r>
-        <w:t>void</w:t>
-      </w:r>
-      <w:proofErr w:type="spellEnd"/>
-      <w:r>
-        <w:t xml:space="preserve"> </w:t>
-      </w:r>
-      <w:proofErr w:type="gramStart"/>
-      <w:r>
-        <w:t>Orden(</w:t>
-      </w:r>
-      <w:proofErr w:type="gramEnd"/>
-      <w:r>
-        <w:t>Nodo *</w:t>
+        <w:t>-&gt;</w:t>
+      </w:r>
+      <w:proofErr w:type="spellStart"/>
+      <w:r>
+        <w:t>p.nombre,raiz</w:t>
+      </w:r>
+      <w:proofErr w:type="spellEnd"/>
+      <w:r>
+        <w:t>-&gt;</w:t>
+      </w:r>
+      <w:proofErr w:type="spellStart"/>
+      <w:r>
+        <w:t>p.pais,raiz</w:t>
+      </w:r>
+      <w:proofErr w:type="spellEnd"/>
+      <w:r>
+        <w:t>-&gt;</w:t>
+      </w:r>
+      <w:proofErr w:type="spellStart"/>
+      <w:r>
+        <w:t>p.puntos</w:t>
+      </w:r>
+      <w:proofErr w:type="spellEnd"/>
+      <w:r>
+        <w:t>);</w:t>
+      </w:r>
+    </w:p>
+    <w:p>
+      <w:r>
+        <w:t xml:space="preserve">        Orden(</w:t>
       </w:r>
       <w:proofErr w:type="spellStart"/>
       <w:r>
@@ -2704,116 +2676,11 @@
       </w:r>
       <w:proofErr w:type="spellEnd"/>
       <w:r>
-        <w:t>)</w:t>
-      </w:r>
-    </w:p>
-    <w:p>
-      <w:r>
-        <w:t>{</w:t>
-      </w:r>
-    </w:p>
-    <w:p>
-      <w:r>
-        <w:t xml:space="preserve">    </w:t>
-      </w:r>
-      <w:proofErr w:type="spellStart"/>
-      <w:proofErr w:type="gramStart"/>
-      <w:r>
-        <w:t>if</w:t>
-      </w:r>
-      <w:proofErr w:type="spellEnd"/>
-      <w:r>
-        <w:t>(</w:t>
-      </w:r>
-      <w:proofErr w:type="spellStart"/>
-      <w:proofErr w:type="gramEnd"/>
-      <w:r>
-        <w:t>raiz</w:t>
-      </w:r>
-      <w:proofErr w:type="spellEnd"/>
-      <w:r>
-        <w:t>!= NULL){</w:t>
-      </w:r>
-    </w:p>
-    <w:p>
-      <w:r>
-        <w:t xml:space="preserve">        Orden(</w:t>
-      </w:r>
-      <w:proofErr w:type="spellStart"/>
-      <w:r>
-        <w:t>raiz</w:t>
-      </w:r>
-      <w:proofErr w:type="spellEnd"/>
-      <w:r>
-        <w:t>-&gt;izquierda);</w:t>
-      </w:r>
-    </w:p>
-    <w:p>
-      <w:r>
-        <w:t xml:space="preserve">        </w:t>
-      </w:r>
-      <w:proofErr w:type="spellStart"/>
-      <w:proofErr w:type="gramStart"/>
-      <w:r>
-        <w:t>printf</w:t>
-      </w:r>
-      <w:proofErr w:type="spellEnd"/>
-      <w:r>
-        <w:t>(</w:t>
-      </w:r>
-      <w:proofErr w:type="gramEnd"/>
-      <w:r>
-        <w:t>"%s, %s, +%d puntos por su medalla\n ",</w:t>
-      </w:r>
-      <w:proofErr w:type="spellStart"/>
-      <w:r>
-        <w:t>raiz</w:t>
-      </w:r>
-      <w:proofErr w:type="spellEnd"/>
-      <w:r>
-        <w:t>-&gt;</w:t>
-      </w:r>
-      <w:proofErr w:type="spellStart"/>
-      <w:r>
-        <w:t>p.nombre,raiz</w:t>
-      </w:r>
-      <w:proofErr w:type="spellEnd"/>
-      <w:r>
-        <w:t>-&gt;</w:t>
-      </w:r>
-      <w:proofErr w:type="spellStart"/>
-      <w:r>
-        <w:t>p.pais,raiz</w:t>
-      </w:r>
-      <w:proofErr w:type="spellEnd"/>
-      <w:r>
-        <w:t>-&gt;</w:t>
-      </w:r>
-      <w:proofErr w:type="spellStart"/>
-      <w:r>
-        <w:t>p.puntos</w:t>
-      </w:r>
-      <w:proofErr w:type="spellEnd"/>
-      <w:r>
-        <w:t>);</w:t>
-      </w:r>
-    </w:p>
-    <w:p>
-      <w:r>
-        <w:t xml:space="preserve">        Orden(</w:t>
-      </w:r>
-      <w:proofErr w:type="spellStart"/>
-      <w:r>
-        <w:t>raiz</w:t>
-      </w:r>
-      <w:proofErr w:type="spellEnd"/>
-      <w:r>
         <w:t>-&gt;derecha);</w:t>
       </w:r>
     </w:p>
     <w:p>
       <w:r>
-        <w:lastRenderedPageBreak/>
         <w:t xml:space="preserve">    }</w:t>
       </w:r>
     </w:p>
@@ -3677,6 +3544,7 @@
       <w:proofErr w:type="spellStart"/>
       <w:proofErr w:type="gramStart"/>
       <w:r>
+        <w:lastRenderedPageBreak/>
         <w:t>printf</w:t>
       </w:r>
       <w:proofErr w:type="spellEnd"/>
@@ -3748,7 +3616,6 @@
     </w:p>
     <w:p>
       <w:r>
-        <w:lastRenderedPageBreak/>
         <w:t>}</w:t>
       </w:r>
     </w:p>
@@ -4495,6 +4362,7 @@
     </w:p>
     <w:p>
       <w:r>
+        <w:lastRenderedPageBreak/>
         <w:t xml:space="preserve">case </w:t>
       </w:r>
       <w:proofErr w:type="gramStart"/>
@@ -4559,7 +4427,6 @@
     <w:p/>
     <w:p>
       <w:r>
-        <w:lastRenderedPageBreak/>
         <w:t xml:space="preserve">    </w:t>
       </w:r>
       <w:proofErr w:type="spellStart"/>
@@ -5329,6 +5196,7 @@
     </w:p>
     <w:p>
       <w:r>
+        <w:lastRenderedPageBreak/>
         <w:t xml:space="preserve">        //</w:t>
       </w:r>
       <w:proofErr w:type="spellStart"/>
@@ -6151,6 +6019,7 @@
     </w:p>
     <w:p>
       <w:r>
+        <w:lastRenderedPageBreak/>
         <w:t>}</w:t>
       </w:r>
     </w:p>
@@ -6797,6 +6666,7 @@
         <w:rPr>
           <w:noProof/>
         </w:rPr>
+        <w:lastRenderedPageBreak/>
         <w:drawing>
           <wp:inline distT="0" distB="0" distL="0" distR="0" wp14:anchorId="68AAD86E" wp14:editId="6AA7E1A2">
             <wp:extent cx="6858000" cy="3855720"/>
@@ -6851,7 +6721,6 @@
         <w:rPr>
           <w:noProof/>
         </w:rPr>
-        <w:lastRenderedPageBreak/>
         <w:drawing>
           <wp:inline distT="0" distB="0" distL="0" distR="0" wp14:anchorId="687F8F5F" wp14:editId="65CFE5E5">
             <wp:extent cx="6840824" cy="1545020"/>
@@ -6961,6 +6830,7 @@
         <w:rPr>
           <w:noProof/>
         </w:rPr>
+        <w:lastRenderedPageBreak/>
         <w:drawing>
           <wp:inline distT="0" distB="0" distL="0" distR="0" wp14:anchorId="2E58B060" wp14:editId="615D3AE7">
             <wp:extent cx="6840220" cy="1729512"/>
@@ -7071,7 +6941,6 @@
     <w:p/>
     <w:p>
       <w:r>
-        <w:lastRenderedPageBreak/>
         <w:t>Opción 6:</w:t>
       </w:r>
     </w:p>
@@ -7134,6 +7003,7 @@
         <w:rPr>
           <w:noProof/>
         </w:rPr>
+        <w:lastRenderedPageBreak/>
         <w:drawing>
           <wp:inline distT="0" distB="0" distL="0" distR="0" wp14:anchorId="13818CF2" wp14:editId="2D7729A7">
             <wp:extent cx="6789420" cy="1512125"/>
@@ -7290,32 +7160,7 @@
     <w:p/>
     <w:p>
       <w:r>
-        <w:lastRenderedPageBreak/>
-        <w:t xml:space="preserve">Opción </w:t>
-      </w:r>
-      <w:r>
-        <w:t>10</w:t>
-      </w:r>
-      <w:r>
-        <w:t xml:space="preserve"> (en esta opción vemos quienes obtuvieron </w:t>
-      </w:r>
-      <w:r>
-        <w:t>plata</w:t>
-      </w:r>
-      <w:r>
-        <w:t xml:space="preserve"> y dieron </w:t>
-      </w:r>
-      <w:r>
-        <w:t>5</w:t>
-      </w:r>
-      <w:r>
-        <w:t xml:space="preserve"> puntos a su </w:t>
-      </w:r>
-      <w:r>
-        <w:t>nación</w:t>
-      </w:r>
-      <w:r>
-        <w:t>):</w:t>
+        <w:t>Opción 10 (en esta opción vemos quienes obtuvieron plata y dieron 5 puntos a su nación):</w:t>
       </w:r>
     </w:p>
     <w:p>
@@ -7323,6 +7168,7 @@
         <w:rPr>
           <w:noProof/>
         </w:rPr>
+        <w:lastRenderedPageBreak/>
         <w:drawing>
           <wp:inline distT="0" distB="0" distL="0" distR="0" wp14:anchorId="373FF182" wp14:editId="6B4FDA8A">
             <wp:extent cx="6789683" cy="3653542"/>
@@ -7370,25 +7216,7 @@
     <w:p/>
     <w:p>
       <w:r>
-        <w:t>Opción 1</w:t>
-      </w:r>
-      <w:r>
-        <w:t>1</w:t>
-      </w:r>
-      <w:r>
-        <w:t xml:space="preserve"> (en esta opción vemos quienes obtuvieron </w:t>
-      </w:r>
-      <w:r>
-        <w:t>bronce</w:t>
-      </w:r>
-      <w:r>
-        <w:t xml:space="preserve"> y dieron </w:t>
-      </w:r>
-      <w:r>
-        <w:t>2</w:t>
-      </w:r>
-      <w:r>
-        <w:t xml:space="preserve"> puntos a su nación):</w:t>
+        <w:t>Opción 11 (en esta opción vemos quienes obtuvieron bronce y dieron 2 puntos a su nación):</w:t>
       </w:r>
     </w:p>
     <w:p>
@@ -7450,7 +7278,6 @@
     <w:p/>
     <w:p>
       <w:r>
-        <w:lastRenderedPageBreak/>
         <w:t>Y por ultimo el puntaje total de las naciones:</w:t>
       </w:r>
     </w:p>

</xml_diff>